<commit_message>
[FIX] - Revisión de los documentos añadidos por mtorres
</commit_message>
<xml_diff>
--- a/Desarrollo/SGVR/Analisis/SGVR_DCA.docx
+++ b/Desarrollo/SGVR/Analisis/SGVR_DCA.docx
@@ -65,6 +65,16 @@
         <w:t>Realización de los Casos de Uso de Negocio</w:t>
       </w:r>
       <w:bookmarkEnd w:id="0"/>
+      <w:r>
+        <w:rPr>
+          <w:rFonts w:ascii="Tahoma" w:hAnsi="Tahoma" w:cs="Tahoma"/>
+          <w:i w:val="0"/>
+          <w:sz w:val="22"/>
+          <w:szCs w:val="22"/>
+          <w:lang w:val="es-PE"/>
+        </w:rPr>
+        <w:t xml:space="preserve"> </w:t>
+      </w:r>
     </w:p>
     <w:p>
       <w:pPr>

</xml_diff>